<commit_message>
Initial commit R2018a version (v3p3).
</commit_message>
<xml_diff>
--- a/Requirements/Aileron_Actuator_Requirements.docx
+++ b/Requirements/Aileron_Actuator_Requirements.docx
@@ -67,7 +67,15 @@
           <w:sz w:val="24"/>
           <w:lang w:val="en-US"/>
         </w:rPr>
-        <w:t xml:space="preserve">Overall System Requirements </w:t>
+        <w:t>O</w:t>
+      </w:r>
+      <w:r>
+        <w:rPr>
+          <w:b/>
+          <w:sz w:val="24"/>
+          <w:lang w:val="en-US"/>
+        </w:rPr>
+        <w:t xml:space="preserve">verall System Requirements </w:t>
       </w:r>
       <w:r>
         <w:rPr>
@@ -81,7 +89,13 @@
         <w:rPr>
           <w:lang w:val="en-US"/>
         </w:rPr>
-        <w:t>The following requirements apply to the aileron actuator system</w:t>
+        <w:t>The following requirements apply</w:t>
+      </w:r>
+      <w:r>
+        <w:rPr>
+          <w:lang w:val="en-US"/>
+        </w:rPr>
+        <w:t xml:space="preserve"> to the aileron actuator system</w:t>
       </w:r>
     </w:p>
     <w:p>
@@ -258,7 +272,7 @@
           <w:noProof/>
         </w:rPr>
         <w:drawing>
-          <wp:inline distT="0" distB="0" distL="0" distR="0" wp14:anchorId="235A2A83" wp14:editId="551DB111">
+          <wp:inline distT="0" distB="0" distL="0" distR="0" wp14:anchorId="62012B49" wp14:editId="61E6847B">
             <wp:extent cx="3930650" cy="1580309"/>
             <wp:effectExtent l="19050" t="19050" r="12700" b="20320"/>
             <wp:docPr id="3" name="Picture 3" descr="C:\Users\smiller\AppData\Local\Microsoft\Windows\INetCache\Content.Word\sm_aileron_actuator_CADsketch_01_sideView.png"/>
@@ -311,6 +325,8 @@
           </wp:inline>
         </w:drawing>
       </w:r>
+      <w:bookmarkStart w:id="0" w:name="_GoBack"/>
+      <w:bookmarkEnd w:id="0"/>
     </w:p>
     <w:p>
       <w:pPr>
@@ -332,7 +348,7 @@
           <w:lang w:val="en-US"/>
         </w:rPr>
       </w:pPr>
-      <w:bookmarkStart w:id="0" w:name="Simulink_requirement_item_1"/>
+      <w:bookmarkStart w:id="1" w:name="Simulink_requirement_item_1"/>
       <w:r>
         <w:rPr>
           <w:b/>
@@ -341,7 +357,7 @@
         </w:rPr>
         <w:t>Actuator System Requirements</w:t>
       </w:r>
-      <w:bookmarkEnd w:id="0"/>
+      <w:bookmarkEnd w:id="1"/>
       <w:r>
         <w:rPr>
           <w:b/>
@@ -353,6 +369,65 @@
       <w:r>
         <w:rPr>
           <w:b/>
+          <w:noProof/>
+          <w:sz w:val="24"/>
+          <w:lang w:val="en-US"/>
+        </w:rPr>
+        <w:drawing>
+          <wp:inline distT="0" distB="0" distL="0" distR="0">
+            <wp:extent cx="254000" cy="254000"/>
+            <wp:effectExtent l="0" t="0" r="0" b="0"/>
+            <wp:docPr id="1" name="Picture 1">
+              <a:hlinkClick xmlns:a="http://schemas.openxmlformats.org/drawingml/2006/main" r:id="rId6" tooltip="sm_aileron_actuator/Actuator  (SubSystem)"/>
+            </wp:docPr>
+            <wp:cNvGraphicFramePr/>
+            <a:graphic xmlns:a="http://schemas.openxmlformats.org/drawingml/2006/main">
+              <a:graphicData uri="http://schemas.openxmlformats.org/drawingml/2006/picture">
+                <pic:pic xmlns:pic="http://schemas.openxmlformats.org/drawingml/2006/picture">
+                  <pic:nvPicPr>
+                    <pic:cNvPr id="1" name="Picture 1">
+                      <a:hlinkClick r:id="rId6" tooltip="sm_aileron_actuator/Actuator  (SubSystem)"/>
+                    </pic:cNvPr>
+                    <pic:cNvPicPr/>
+                  </pic:nvPicPr>
+                  <pic:blipFill>
+                    <a:blip r:embed="rId7">
+                      <a:extLst>
+                        <a:ext uri="{28A0092B-C50C-407E-A947-70E740481C1C}">
+                          <a14:useLocalDpi xmlns:a14="http://schemas.microsoft.com/office/drawing/2010/main" val="0"/>
+                        </a:ext>
+                      </a:extLst>
+                    </a:blip>
+                    <a:stretch>
+                      <a:fillRect/>
+                    </a:stretch>
+                  </pic:blipFill>
+                  <pic:spPr>
+                    <a:xfrm>
+                      <a:off x="0" y="0"/>
+                      <a:ext cx="254000" cy="254000"/>
+                    </a:xfrm>
+                    <a:prstGeom prst="rect">
+                      <a:avLst/>
+                    </a:prstGeom>
+                  </pic:spPr>
+                </pic:pic>
+              </a:graphicData>
+            </a:graphic>
+          </wp:inline>
+        </w:drawing>
+      </w:r>
+      <w:r>
+        <w:rPr>
+          <w:b/>
+          <w:sz w:val="24"/>
+          <w:lang w:val="en-US"/>
+        </w:rPr>
+        <w:t xml:space="preserve"> </w:t>
+      </w:r>
+      <w:r>
+        <w:rPr>
+          <w:b/>
           <w:sz w:val="24"/>
           <w:lang w:val="en-US"/>
         </w:rPr>
@@ -418,8 +493,16 @@
         <w:rPr>
           <w:lang w:val="en-US"/>
         </w:rPr>
-        <w:t>The actuator must track the required angle within 0.1 degree at all times</w:t>
-      </w:r>
+        <w:t xml:space="preserve">The actuator must track the required angle within 0.1 degree </w:t>
+      </w:r>
+      <w:proofErr w:type="gramStart"/>
+      <w:r>
+        <w:rPr>
+          <w:lang w:val="en-US"/>
+        </w:rPr>
+        <w:t>at all times</w:t>
+      </w:r>
+      <w:proofErr w:type="gramEnd"/>
     </w:p>
     <w:p>
       <w:pPr>
@@ -603,7 +686,7 @@
           <w:lang w:val="en-US"/>
         </w:rPr>
       </w:pPr>
-      <w:bookmarkStart w:id="1" w:name="Simulink_requirement_item_2"/>
+      <w:bookmarkStart w:id="2" w:name="Simulink_requirement_item_2"/>
       <w:r>
         <w:rPr>
           <w:b/>
@@ -620,7 +703,66 @@
         </w:rPr>
         <w:t>Requirements</w:t>
       </w:r>
-      <w:bookmarkEnd w:id="1"/>
+      <w:bookmarkEnd w:id="2"/>
+      <w:r>
+        <w:rPr>
+          <w:b/>
+          <w:sz w:val="24"/>
+          <w:lang w:val="en-US"/>
+        </w:rPr>
+        <w:t xml:space="preserve"> </w:t>
+      </w:r>
+      <w:r>
+        <w:rPr>
+          <w:b/>
+          <w:noProof/>
+          <w:sz w:val="24"/>
+          <w:lang w:val="en-US"/>
+        </w:rPr>
+        <w:drawing>
+          <wp:inline distT="0" distB="0" distL="0" distR="0">
+            <wp:extent cx="254000" cy="254000"/>
+            <wp:effectExtent l="0" t="0" r="0" b="0"/>
+            <wp:docPr id="2" name="Picture 2">
+              <a:hlinkClick xmlns:a="http://schemas.openxmlformats.org/drawingml/2006/main" r:id="rId8" tooltip="sm_aileron_actuator/Aero Load  (SubSystem)"/>
+            </wp:docPr>
+            <wp:cNvGraphicFramePr/>
+            <a:graphic xmlns:a="http://schemas.openxmlformats.org/drawingml/2006/main">
+              <a:graphicData uri="http://schemas.openxmlformats.org/drawingml/2006/picture">
+                <pic:pic xmlns:pic="http://schemas.openxmlformats.org/drawingml/2006/picture">
+                  <pic:nvPicPr>
+                    <pic:cNvPr id="2" name="Picture 2">
+                      <a:hlinkClick r:id="rId8" tooltip="sm_aileron_actuator/Aero Load  (SubSystem)"/>
+                    </pic:cNvPr>
+                    <pic:cNvPicPr/>
+                  </pic:nvPicPr>
+                  <pic:blipFill>
+                    <a:blip r:embed="rId7">
+                      <a:extLst>
+                        <a:ext uri="{28A0092B-C50C-407E-A947-70E740481C1C}">
+                          <a14:useLocalDpi xmlns:a14="http://schemas.microsoft.com/office/drawing/2010/main" val="0"/>
+                        </a:ext>
+                      </a:extLst>
+                    </a:blip>
+                    <a:stretch>
+                      <a:fillRect/>
+                    </a:stretch>
+                  </pic:blipFill>
+                  <pic:spPr>
+                    <a:xfrm>
+                      <a:off x="0" y="0"/>
+                      <a:ext cx="254000" cy="254000"/>
+                    </a:xfrm>
+                    <a:prstGeom prst="rect">
+                      <a:avLst/>
+                    </a:prstGeom>
+                  </pic:spPr>
+                </pic:pic>
+              </a:graphicData>
+            </a:graphic>
+          </wp:inline>
+        </w:drawing>
+      </w:r>
       <w:r>
         <w:rPr>
           <w:b/>
@@ -698,12 +840,19 @@
     </w:p>
     <w:p>
       <w:pPr>
-        <w:rPr>
-          <w:lang w:val="en-US"/>
-        </w:rPr>
-      </w:pPr>
-      <w:bookmarkStart w:id="2" w:name="_GoBack"/>
-      <w:bookmarkEnd w:id="2"/>
+        <w:spacing w:after="0" w:line="240" w:lineRule="auto"/>
+        <w:rPr>
+          <w:lang w:val="en-US"/>
+        </w:rPr>
+      </w:pPr>
+    </w:p>
+    <w:p>
+      <w:pPr>
+        <w:spacing w:after="0" w:line="240" w:lineRule="auto"/>
+        <w:rPr>
+          <w:lang w:val="en-US"/>
+        </w:rPr>
+      </w:pPr>
     </w:p>
     <w:sectPr>
       <w:pgSz w:w="11906" w:h="16838"/>
@@ -1210,7 +1359,6 @@
   <w:style w:type="paragraph" w:default="1" w:styleId="Normal">
     <w:name w:val="Normal"/>
     <w:qFormat/>
-    <w:rsid w:val="001D06B8"/>
   </w:style>
   <w:style w:type="character" w:default="1" w:styleId="DefaultParagraphFont">
     <w:name w:val="Default Paragraph Font"/>
@@ -1244,7 +1392,7 @@
     <w:basedOn w:val="Normal"/>
     <w:uiPriority w:val="34"/>
     <w:qFormat/>
-    <w:rsid w:val="001D06B8"/>
+    <w:rsid w:val="005E14EF"/>
     <w:pPr>
       <w:ind w:left="720"/>
       <w:contextualSpacing/>

</xml_diff>